<commit_message>
Add solution docx for winscp
</commit_message>
<xml_diff>
--- a/Solution.docx
+++ b/Solution.docx
@@ -4,7 +4,7 @@
   <w:body>
     <w:p>
       <w:pPr>
-        <w:pStyle w:val="a3"/>
+        <w:pStyle w:val="ListParagraph"/>
         <w:numPr>
           <w:ilvl w:val="0"/>
           <w:numId w:val="1"/>
@@ -143,10 +143,7 @@
         <w:t>LoadLibrayA</w:t>
       </w:r>
       <w:r>
-        <w:t xml:space="preserve"> </w:t>
-      </w:r>
-      <w:r>
-        <w:t>run on the remote process.</w:t>
+        <w:t xml:space="preserve"> run on the remote process.</w:t>
       </w:r>
       <w:r>
         <w:br/>
@@ -259,8 +256,639 @@
           </wp:inline>
         </w:drawing>
       </w:r>
+    </w:p>
+    <w:p/>
+    <w:p/>
+    <w:p/>
+    <w:p/>
+    <w:p/>
+    <w:p/>
+    <w:p/>
+    <w:p/>
+    <w:p/>
+    <w:p/>
+    <w:p>
+      <w:r>
+        <w:t>Exercise 2: IAT Patching</w:t>
+      </w:r>
+    </w:p>
+    <w:p/>
+    <w:p>
+      <w:r>
+        <w:t>We chose WinScp.exe as Windows application which allow to user to connect to SSH server and move file to/from the server.</w:t>
+      </w:r>
+    </w:p>
+    <w:p>
+      <w:r>
+        <w:rPr>
+          <w:noProof/>
+        </w:rPr>
+        <w:drawing>
+          <wp:inline distT="0" distB="0" distL="0" distR="0" wp14:anchorId="0FA2C0FA" wp14:editId="3A6560F1">
+            <wp:extent cx="4004134" cy="4074795"/>
+            <wp:effectExtent l="0" t="0" r="0" b="1905"/>
+            <wp:docPr id="2" name="Picture 2"/>
+            <wp:cNvGraphicFramePr>
+              <a:graphicFrameLocks xmlns:a="http://schemas.openxmlformats.org/drawingml/2006/main" noChangeAspect="1"/>
+            </wp:cNvGraphicFramePr>
+            <a:graphic xmlns:a="http://schemas.openxmlformats.org/drawingml/2006/main">
+              <a:graphicData uri="http://schemas.openxmlformats.org/drawingml/2006/picture">
+                <pic:pic xmlns:pic="http://schemas.openxmlformats.org/drawingml/2006/picture">
+                  <pic:nvPicPr>
+                    <pic:cNvPr id="1" name=""/>
+                    <pic:cNvPicPr/>
+                  </pic:nvPicPr>
+                  <pic:blipFill>
+                    <a:blip r:embed="rId7"/>
+                    <a:stretch>
+                      <a:fillRect/>
+                    </a:stretch>
+                  </pic:blipFill>
+                  <pic:spPr>
+                    <a:xfrm>
+                      <a:off x="0" y="0"/>
+                      <a:ext cx="4017304" cy="4088197"/>
+                    </a:xfrm>
+                    <a:prstGeom prst="rect">
+                      <a:avLst/>
+                    </a:prstGeom>
+                  </pic:spPr>
+                </pic:pic>
+              </a:graphicData>
+            </a:graphic>
+          </wp:inline>
+        </w:drawing>
+      </w:r>
+    </w:p>
+    <w:p>
+      <w:r>
+        <w:lastRenderedPageBreak/>
+        <w:t>WinScp allow the user to store the password to the server in order to make it easier to connect to the server again</w:t>
+      </w:r>
+      <w:r>
+        <w:t>:</w:t>
+      </w:r>
+      <w:r>
+        <w:rPr>
+          <w:noProof/>
+        </w:rPr>
+        <w:drawing>
+          <wp:inline distT="0" distB="0" distL="0" distR="0" wp14:anchorId="20EC39A9" wp14:editId="4BF2077D">
+            <wp:extent cx="5943600" cy="4381500"/>
+            <wp:effectExtent l="0" t="0" r="0" b="0"/>
+            <wp:docPr id="3" name="Picture 3"/>
+            <wp:cNvGraphicFramePr>
+              <a:graphicFrameLocks xmlns:a="http://schemas.openxmlformats.org/drawingml/2006/main" noChangeAspect="1"/>
+            </wp:cNvGraphicFramePr>
+            <a:graphic xmlns:a="http://schemas.openxmlformats.org/drawingml/2006/main">
+              <a:graphicData uri="http://schemas.openxmlformats.org/drawingml/2006/picture">
+                <pic:pic xmlns:pic="http://schemas.openxmlformats.org/drawingml/2006/picture">
+                  <pic:nvPicPr>
+                    <pic:cNvPr id="1" name=""/>
+                    <pic:cNvPicPr/>
+                  </pic:nvPicPr>
+                  <pic:blipFill>
+                    <a:blip r:embed="rId8"/>
+                    <a:stretch>
+                      <a:fillRect/>
+                    </a:stretch>
+                  </pic:blipFill>
+                  <pic:spPr>
+                    <a:xfrm>
+                      <a:off x="0" y="0"/>
+                      <a:ext cx="5943600" cy="4381500"/>
+                    </a:xfrm>
+                    <a:prstGeom prst="rect">
+                      <a:avLst/>
+                    </a:prstGeom>
+                  </pic:spPr>
+                </pic:pic>
+              </a:graphicData>
+            </a:graphic>
+          </wp:inline>
+        </w:drawing>
+      </w:r>
+    </w:p>
+    <w:p>
+      <w:r>
+        <w:t>We used pro</w:t>
+      </w:r>
+      <w:r>
+        <w:t>c</w:t>
+      </w:r>
+      <w:r>
+        <w:t>mon and understood that its use registry to store the password</w:t>
+      </w:r>
+      <w:r>
+        <w:t>s</w:t>
+      </w:r>
+      <w:r>
+        <w:t xml:space="preserve"> that the user choose to save:</w:t>
+      </w:r>
+    </w:p>
+    <w:p>
+      <w:r>
+        <w:rPr>
+          <w:noProof/>
+        </w:rPr>
+        <w:drawing>
+          <wp:inline distT="0" distB="0" distL="0" distR="0" wp14:anchorId="7BD70BBD" wp14:editId="7C3D6F2E">
+            <wp:extent cx="5943600" cy="1234440"/>
+            <wp:effectExtent l="0" t="0" r="0" b="3810"/>
+            <wp:docPr id="5" name="Picture 5"/>
+            <wp:cNvGraphicFramePr>
+              <a:graphicFrameLocks xmlns:a="http://schemas.openxmlformats.org/drawingml/2006/main" noChangeAspect="1"/>
+            </wp:cNvGraphicFramePr>
+            <a:graphic xmlns:a="http://schemas.openxmlformats.org/drawingml/2006/main">
+              <a:graphicData uri="http://schemas.openxmlformats.org/drawingml/2006/picture">
+                <pic:pic xmlns:pic="http://schemas.openxmlformats.org/drawingml/2006/picture">
+                  <pic:nvPicPr>
+                    <pic:cNvPr id="1" name=""/>
+                    <pic:cNvPicPr/>
+                  </pic:nvPicPr>
+                  <pic:blipFill>
+                    <a:blip r:embed="rId9"/>
+                    <a:stretch>
+                      <a:fillRect/>
+                    </a:stretch>
+                  </pic:blipFill>
+                  <pic:spPr>
+                    <a:xfrm>
+                      <a:off x="0" y="0"/>
+                      <a:ext cx="5943600" cy="1234440"/>
+                    </a:xfrm>
+                    <a:prstGeom prst="rect">
+                      <a:avLst/>
+                    </a:prstGeom>
+                  </pic:spPr>
+                </pic:pic>
+              </a:graphicData>
+            </a:graphic>
+          </wp:inline>
+        </w:drawing>
+      </w:r>
+      <w:r>
+        <w:t xml:space="preserve">We used CFFexplorer and realize that it use </w:t>
+      </w:r>
+      <w:r>
+        <w:rPr>
+          <w:b/>
+          <w:bCs/>
+        </w:rPr>
+        <w:t>RegSetValueExW</w:t>
+      </w:r>
+      <w:r>
+        <w:rPr>
+          <w:b/>
+          <w:bCs/>
+        </w:rPr>
+        <w:t xml:space="preserve"> </w:t>
+      </w:r>
+      <w:r>
+        <w:t>from</w:t>
+      </w:r>
+      <w:r>
+        <w:rPr>
+          <w:b/>
+          <w:bCs/>
+        </w:rPr>
+        <w:t xml:space="preserve"> ADVAPI32.dll </w:t>
+      </w:r>
+      <w:r>
+        <w:t>as</w:t>
+      </w:r>
+      <w:r>
+        <w:t xml:space="preserve"> the winapi used to save the password in the registry:</w:t>
+      </w:r>
+    </w:p>
+    <w:p>
+      <w:r>
+        <w:rPr>
+          <w:noProof/>
+        </w:rPr>
+        <w:lastRenderedPageBreak/>
+        <w:drawing>
+          <wp:inline distT="0" distB="0" distL="0" distR="0" wp14:anchorId="2552371F" wp14:editId="4389A452">
+            <wp:extent cx="5943600" cy="2840355"/>
+            <wp:effectExtent l="0" t="0" r="0" b="0"/>
+            <wp:docPr id="6" name="Picture 6"/>
+            <wp:cNvGraphicFramePr>
+              <a:graphicFrameLocks xmlns:a="http://schemas.openxmlformats.org/drawingml/2006/main" noChangeAspect="1"/>
+            </wp:cNvGraphicFramePr>
+            <a:graphic xmlns:a="http://schemas.openxmlformats.org/drawingml/2006/main">
+              <a:graphicData uri="http://schemas.openxmlformats.org/drawingml/2006/picture">
+                <pic:pic xmlns:pic="http://schemas.openxmlformats.org/drawingml/2006/picture">
+                  <pic:nvPicPr>
+                    <pic:cNvPr id="1" name=""/>
+                    <pic:cNvPicPr/>
+                  </pic:nvPicPr>
+                  <pic:blipFill>
+                    <a:blip r:embed="rId10"/>
+                    <a:stretch>
+                      <a:fillRect/>
+                    </a:stretch>
+                  </pic:blipFill>
+                  <pic:spPr>
+                    <a:xfrm>
+                      <a:off x="0" y="0"/>
+                      <a:ext cx="5943600" cy="2840355"/>
+                    </a:xfrm>
+                    <a:prstGeom prst="rect">
+                      <a:avLst/>
+                    </a:prstGeom>
+                  </pic:spPr>
+                </pic:pic>
+              </a:graphicData>
+            </a:graphic>
+          </wp:inline>
+        </w:drawing>
+      </w:r>
+    </w:p>
+    <w:p/>
+    <w:p>
+      <w:pPr>
+        <w:rPr>
+          <w:b/>
+          <w:bCs/>
+        </w:rPr>
+      </w:pPr>
+      <w:r>
+        <w:t xml:space="preserve">We wrote DLL that Patch IAT; its replace call via IAT to </w:t>
+      </w:r>
+      <w:r>
+        <w:rPr>
+          <w:b/>
+          <w:bCs/>
+        </w:rPr>
+        <w:t>RegSetValueExW</w:t>
+      </w:r>
+      <w:r>
+        <w:rPr>
+          <w:b/>
+          <w:bCs/>
+        </w:rPr>
+        <w:t xml:space="preserve"> </w:t>
+      </w:r>
+      <w:r>
+        <w:t>to our function called</w:t>
+      </w:r>
+      <w:r>
+        <w:rPr>
+          <w:b/>
+          <w:bCs/>
+        </w:rPr>
+        <w:t xml:space="preserve"> My</w:t>
+      </w:r>
+      <w:r>
+        <w:rPr>
+          <w:b/>
+          <w:bCs/>
+        </w:rPr>
+        <w:t>RegSetValueExW</w:t>
+      </w:r>
+      <w:r>
+        <w:rPr>
+          <w:b/>
+          <w:bCs/>
+        </w:rPr>
+        <w:t>:</w:t>
+      </w:r>
+    </w:p>
+    <w:p>
+      <w:r>
+        <w:rPr>
+          <w:noProof/>
+        </w:rPr>
+        <w:drawing>
+          <wp:inline distT="0" distB="0" distL="0" distR="0" wp14:anchorId="1C8A308B" wp14:editId="7C75120B">
+            <wp:extent cx="5486400" cy="2971800"/>
+            <wp:effectExtent l="0" t="0" r="0" b="0"/>
+            <wp:docPr id="7" name="Picture 7"/>
+            <wp:cNvGraphicFramePr>
+              <a:graphicFrameLocks xmlns:a="http://schemas.openxmlformats.org/drawingml/2006/main" noChangeAspect="1"/>
+            </wp:cNvGraphicFramePr>
+            <a:graphic xmlns:a="http://schemas.openxmlformats.org/drawingml/2006/main">
+              <a:graphicData uri="http://schemas.openxmlformats.org/drawingml/2006/picture">
+                <pic:pic xmlns:pic="http://schemas.openxmlformats.org/drawingml/2006/picture">
+                  <pic:nvPicPr>
+                    <pic:cNvPr id="1" name=""/>
+                    <pic:cNvPicPr/>
+                  </pic:nvPicPr>
+                  <pic:blipFill>
+                    <a:blip r:embed="rId11"/>
+                    <a:stretch>
+                      <a:fillRect/>
+                    </a:stretch>
+                  </pic:blipFill>
+                  <pic:spPr>
+                    <a:xfrm>
+                      <a:off x="0" y="0"/>
+                      <a:ext cx="5486400" cy="2971800"/>
+                    </a:xfrm>
+                    <a:prstGeom prst="rect">
+                      <a:avLst/>
+                    </a:prstGeom>
+                  </pic:spPr>
+                </pic:pic>
+              </a:graphicData>
+            </a:graphic>
+          </wp:inline>
+        </w:drawing>
+      </w:r>
+    </w:p>
+    <w:p>
+      <w:r>
+        <w:t xml:space="preserve">Our function, </w:t>
+      </w:r>
+      <w:r>
+        <w:rPr>
+          <w:b/>
+          <w:bCs/>
+        </w:rPr>
+        <w:t>My</w:t>
+      </w:r>
+      <w:r>
+        <w:rPr>
+          <w:b/>
+          <w:bCs/>
+        </w:rPr>
+        <w:t>RegSetValueExW</w:t>
+      </w:r>
+      <w:r>
+        <w:rPr>
+          <w:b/>
+          <w:bCs/>
+        </w:rPr>
+        <w:t xml:space="preserve">, </w:t>
+      </w:r>
+      <w:r>
+        <w:t>just store the password in c:\output.txt</w:t>
+      </w:r>
+      <w:r>
+        <w:t xml:space="preserve">, and return the call to the original </w:t>
+      </w:r>
+      <w:r>
+        <w:rPr>
+          <w:b/>
+          <w:bCs/>
+        </w:rPr>
+        <w:t>RegSetValueExW</w:t>
+      </w:r>
+      <w:r>
+        <w:rPr>
+          <w:b/>
+          <w:bCs/>
+        </w:rPr>
+        <w:t xml:space="preserve"> </w:t>
+      </w:r>
+      <w:r>
+        <w:t>in</w:t>
+      </w:r>
+      <w:r>
+        <w:t xml:space="preserve"> order to not breaking winscp application from operating successfully:</w:t>
+      </w:r>
+    </w:p>
+    <w:p>
+      <w:r>
+        <w:rPr>
+          <w:noProof/>
+        </w:rPr>
+        <w:lastRenderedPageBreak/>
+        <w:drawing>
+          <wp:inline distT="0" distB="0" distL="0" distR="0" wp14:anchorId="22F38880" wp14:editId="5D89EE67">
+            <wp:extent cx="5943600" cy="3460750"/>
+            <wp:effectExtent l="0" t="0" r="0" b="6350"/>
+            <wp:docPr id="8" name="Picture 8"/>
+            <wp:cNvGraphicFramePr>
+              <a:graphicFrameLocks xmlns:a="http://schemas.openxmlformats.org/drawingml/2006/main" noChangeAspect="1"/>
+            </wp:cNvGraphicFramePr>
+            <a:graphic xmlns:a="http://schemas.openxmlformats.org/drawingml/2006/main">
+              <a:graphicData uri="http://schemas.openxmlformats.org/drawingml/2006/picture">
+                <pic:pic xmlns:pic="http://schemas.openxmlformats.org/drawingml/2006/picture">
+                  <pic:nvPicPr>
+                    <pic:cNvPr id="1" name=""/>
+                    <pic:cNvPicPr/>
+                  </pic:nvPicPr>
+                  <pic:blipFill>
+                    <a:blip r:embed="rId12"/>
+                    <a:stretch>
+                      <a:fillRect/>
+                    </a:stretch>
+                  </pic:blipFill>
+                  <pic:spPr>
+                    <a:xfrm>
+                      <a:off x="0" y="0"/>
+                      <a:ext cx="5943600" cy="3460750"/>
+                    </a:xfrm>
+                    <a:prstGeom prst="rect">
+                      <a:avLst/>
+                    </a:prstGeom>
+                  </pic:spPr>
+                </pic:pic>
+              </a:graphicData>
+            </a:graphic>
+          </wp:inline>
+        </w:drawing>
+      </w:r>
+    </w:p>
+    <w:p/>
+    <w:p>
+      <w:r>
+        <w:t>Now we tested the code</w:t>
+      </w:r>
+      <w:r>
+        <w:t xml:space="preserve">; </w:t>
+      </w:r>
       <w:bookmarkStart w:id="0" w:name="_GoBack"/>
       <w:bookmarkEnd w:id="0"/>
+      <w:r>
+        <w:t>we used OutputDebugString to debug our code and view the debug messages from dbgview. The IAT Patching worked succefully:</w:t>
+      </w:r>
+    </w:p>
+    <w:p>
+      <w:r>
+        <w:rPr>
+          <w:noProof/>
+        </w:rPr>
+        <w:drawing>
+          <wp:inline distT="0" distB="0" distL="0" distR="0" wp14:anchorId="68A8F10A" wp14:editId="3433F9F4">
+            <wp:extent cx="5857875" cy="1362075"/>
+            <wp:effectExtent l="0" t="0" r="9525" b="9525"/>
+            <wp:docPr id="9" name="Picture 9"/>
+            <wp:cNvGraphicFramePr>
+              <a:graphicFrameLocks xmlns:a="http://schemas.openxmlformats.org/drawingml/2006/main" noChangeAspect="1"/>
+            </wp:cNvGraphicFramePr>
+            <a:graphic xmlns:a="http://schemas.openxmlformats.org/drawingml/2006/main">
+              <a:graphicData uri="http://schemas.openxmlformats.org/drawingml/2006/picture">
+                <pic:pic xmlns:pic="http://schemas.openxmlformats.org/drawingml/2006/picture">
+                  <pic:nvPicPr>
+                    <pic:cNvPr id="1" name=""/>
+                    <pic:cNvPicPr/>
+                  </pic:nvPicPr>
+                  <pic:blipFill>
+                    <a:blip r:embed="rId13"/>
+                    <a:stretch>
+                      <a:fillRect/>
+                    </a:stretch>
+                  </pic:blipFill>
+                  <pic:spPr>
+                    <a:xfrm>
+                      <a:off x="0" y="0"/>
+                      <a:ext cx="5857875" cy="1362075"/>
+                    </a:xfrm>
+                    <a:prstGeom prst="rect">
+                      <a:avLst/>
+                    </a:prstGeom>
+                  </pic:spPr>
+                </pic:pic>
+              </a:graphicData>
+            </a:graphic>
+          </wp:inline>
+        </w:drawing>
+      </w:r>
+    </w:p>
+    <w:p/>
+    <w:p>
+      <w:r>
+        <w:t>Then we store the password, and according to debug messages it works!</w:t>
+      </w:r>
+    </w:p>
+    <w:p>
+      <w:r>
+        <w:rPr>
+          <w:noProof/>
+        </w:rPr>
+        <w:drawing>
+          <wp:inline distT="0" distB="0" distL="0" distR="0" wp14:anchorId="59C8CE96" wp14:editId="07AA36FF">
+            <wp:extent cx="5905500" cy="819150"/>
+            <wp:effectExtent l="0" t="0" r="0" b="0"/>
+            <wp:docPr id="10" name="Picture 10"/>
+            <wp:cNvGraphicFramePr>
+              <a:graphicFrameLocks xmlns:a="http://schemas.openxmlformats.org/drawingml/2006/main" noChangeAspect="1"/>
+            </wp:cNvGraphicFramePr>
+            <a:graphic xmlns:a="http://schemas.openxmlformats.org/drawingml/2006/main">
+              <a:graphicData uri="http://schemas.openxmlformats.org/drawingml/2006/picture">
+                <pic:pic xmlns:pic="http://schemas.openxmlformats.org/drawingml/2006/picture">
+                  <pic:nvPicPr>
+                    <pic:cNvPr id="1" name=""/>
+                    <pic:cNvPicPr/>
+                  </pic:nvPicPr>
+                  <pic:blipFill>
+                    <a:blip r:embed="rId14"/>
+                    <a:stretch>
+                      <a:fillRect/>
+                    </a:stretch>
+                  </pic:blipFill>
+                  <pic:spPr>
+                    <a:xfrm>
+                      <a:off x="0" y="0"/>
+                      <a:ext cx="5905500" cy="819150"/>
+                    </a:xfrm>
+                    <a:prstGeom prst="rect">
+                      <a:avLst/>
+                    </a:prstGeom>
+                  </pic:spPr>
+                </pic:pic>
+              </a:graphicData>
+            </a:graphic>
+          </wp:inline>
+        </w:drawing>
+      </w:r>
+    </w:p>
+    <w:p>
+      <w:r>
+        <w:t>We also check that the contents saved to registry is same as contents saved to registry:</w:t>
+      </w:r>
+    </w:p>
+    <w:p>
+      <w:r>
+        <w:rPr>
+          <w:noProof/>
+        </w:rPr>
+        <w:lastRenderedPageBreak/>
+        <w:drawing>
+          <wp:inline distT="0" distB="0" distL="0" distR="0" wp14:anchorId="53141EFA" wp14:editId="1977C9B3">
+            <wp:extent cx="5943600" cy="1037590"/>
+            <wp:effectExtent l="0" t="0" r="0" b="0"/>
+            <wp:docPr id="11" name="Picture 11"/>
+            <wp:cNvGraphicFramePr>
+              <a:graphicFrameLocks xmlns:a="http://schemas.openxmlformats.org/drawingml/2006/main" noChangeAspect="1"/>
+            </wp:cNvGraphicFramePr>
+            <a:graphic xmlns:a="http://schemas.openxmlformats.org/drawingml/2006/main">
+              <a:graphicData uri="http://schemas.openxmlformats.org/drawingml/2006/picture">
+                <pic:pic xmlns:pic="http://schemas.openxmlformats.org/drawingml/2006/picture">
+                  <pic:nvPicPr>
+                    <pic:cNvPr id="1" name=""/>
+                    <pic:cNvPicPr/>
+                  </pic:nvPicPr>
+                  <pic:blipFill>
+                    <a:blip r:embed="rId15"/>
+                    <a:stretch>
+                      <a:fillRect/>
+                    </a:stretch>
+                  </pic:blipFill>
+                  <pic:spPr>
+                    <a:xfrm>
+                      <a:off x="0" y="0"/>
+                      <a:ext cx="5943600" cy="1037590"/>
+                    </a:xfrm>
+                    <a:prstGeom prst="rect">
+                      <a:avLst/>
+                    </a:prstGeom>
+                  </pic:spPr>
+                </pic:pic>
+              </a:graphicData>
+            </a:graphic>
+          </wp:inline>
+        </w:drawing>
+      </w:r>
+    </w:p>
+    <w:p>
+      <w:r>
+        <w:rPr>
+          <w:noProof/>
+        </w:rPr>
+        <w:drawing>
+          <wp:inline distT="0" distB="0" distL="0" distR="0" wp14:anchorId="5ED2749F" wp14:editId="05CE9CE0">
+            <wp:extent cx="5943600" cy="1364615"/>
+            <wp:effectExtent l="0" t="0" r="0" b="6985"/>
+            <wp:docPr id="12" name="Picture 12"/>
+            <wp:cNvGraphicFramePr>
+              <a:graphicFrameLocks xmlns:a="http://schemas.openxmlformats.org/drawingml/2006/main" noChangeAspect="1"/>
+            </wp:cNvGraphicFramePr>
+            <a:graphic xmlns:a="http://schemas.openxmlformats.org/drawingml/2006/main">
+              <a:graphicData uri="http://schemas.openxmlformats.org/drawingml/2006/picture">
+                <pic:pic xmlns:pic="http://schemas.openxmlformats.org/drawingml/2006/picture">
+                  <pic:nvPicPr>
+                    <pic:cNvPr id="1" name=""/>
+                    <pic:cNvPicPr/>
+                  </pic:nvPicPr>
+                  <pic:blipFill>
+                    <a:blip r:embed="rId16"/>
+                    <a:stretch>
+                      <a:fillRect/>
+                    </a:stretch>
+                  </pic:blipFill>
+                  <pic:spPr>
+                    <a:xfrm>
+                      <a:off x="0" y="0"/>
+                      <a:ext cx="5943600" cy="1364615"/>
+                    </a:xfrm>
+                    <a:prstGeom prst="rect">
+                      <a:avLst/>
+                    </a:prstGeom>
+                  </pic:spPr>
+                </pic:pic>
+              </a:graphicData>
+            </a:graphic>
+          </wp:inline>
+        </w:drawing>
+      </w:r>
+    </w:p>
+    <w:p>
+      <w:r>
+        <w:t>And its is same!</w:t>
+      </w:r>
     </w:p>
     <w:sectPr>
       <w:pgSz w:w="12240" w:h="15840"/>
@@ -386,7 +1014,7 @@
       </w:pPr>
     </w:pPrDefault>
   </w:docDefaults>
-  <w:latentStyles w:defLockedState="0" w:defUIPriority="99" w:defSemiHidden="0" w:defUnhideWhenUsed="0" w:defQFormat="0" w:count="375">
+  <w:latentStyles w:defLockedState="0" w:defUIPriority="99" w:defSemiHidden="0" w:defUnhideWhenUsed="0" w:defQFormat="0" w:count="376">
     <w:lsdException w:name="Normal" w:uiPriority="0" w:qFormat="1"/>
     <w:lsdException w:name="heading 1" w:uiPriority="9" w:qFormat="1"/>
     <w:lsdException w:name="heading 2" w:semiHidden="1" w:uiPriority="9" w:unhideWhenUsed="1" w:qFormat="1"/>
@@ -762,18 +1390,19 @@
     <w:lsdException w:name="Smart Hyperlink" w:semiHidden="1" w:unhideWhenUsed="1"/>
     <w:lsdException w:name="Hashtag" w:semiHidden="1" w:unhideWhenUsed="1"/>
     <w:lsdException w:name="Unresolved Mention" w:semiHidden="1" w:unhideWhenUsed="1"/>
+    <w:lsdException w:name="Smart Link" w:semiHidden="1" w:unhideWhenUsed="1"/>
   </w:latentStyles>
-  <w:style w:type="paragraph" w:default="1" w:styleId="a">
+  <w:style w:type="paragraph" w:default="1" w:styleId="Normal">
     <w:name w:val="Normal"/>
     <w:qFormat/>
   </w:style>
-  <w:style w:type="character" w:default="1" w:styleId="a0">
+  <w:style w:type="character" w:default="1" w:styleId="DefaultParagraphFont">
     <w:name w:val="Default Paragraph Font"/>
     <w:uiPriority w:val="1"/>
     <w:semiHidden/>
     <w:unhideWhenUsed/>
   </w:style>
-  <w:style w:type="table" w:default="1" w:styleId="a1">
+  <w:style w:type="table" w:default="1" w:styleId="TableNormal">
     <w:name w:val="Normal Table"/>
     <w:uiPriority w:val="99"/>
     <w:semiHidden/>
@@ -788,15 +1417,15 @@
       </w:tblCellMar>
     </w:tblPr>
   </w:style>
-  <w:style w:type="numbering" w:default="1" w:styleId="a2">
+  <w:style w:type="numbering" w:default="1" w:styleId="NoList">
     <w:name w:val="No List"/>
     <w:uiPriority w:val="99"/>
     <w:semiHidden/>
     <w:unhideWhenUsed/>
   </w:style>
-  <w:style w:type="paragraph" w:styleId="a3">
+  <w:style w:type="paragraph" w:styleId="ListParagraph">
     <w:name w:val="List Paragraph"/>
-    <w:basedOn w:val="a"/>
+    <w:basedOn w:val="Normal"/>
     <w:uiPriority w:val="34"/>
     <w:qFormat/>
     <w:rsid w:val="00D11A45"/>
@@ -805,10 +1434,10 @@
       <w:contextualSpacing/>
     </w:pPr>
   </w:style>
-  <w:style w:type="paragraph" w:styleId="a4">
+  <w:style w:type="paragraph" w:styleId="BalloonText">
     <w:name w:val="Balloon Text"/>
-    <w:basedOn w:val="a"/>
-    <w:link w:val="a5"/>
+    <w:basedOn w:val="Normal"/>
+    <w:link w:val="BalloonTextChar"/>
     <w:uiPriority w:val="99"/>
     <w:semiHidden/>
     <w:unhideWhenUsed/>
@@ -822,10 +1451,10 @@
       <w:szCs w:val="18"/>
     </w:rPr>
   </w:style>
-  <w:style w:type="character" w:customStyle="1" w:styleId="a5">
-    <w:name w:val="טקסט בלונים תו"/>
-    <w:basedOn w:val="a0"/>
-    <w:link w:val="a4"/>
+  <w:style w:type="character" w:customStyle="1" w:styleId="BalloonTextChar">
+    <w:name w:val="Balloon Text Char"/>
+    <w:basedOn w:val="DefaultParagraphFont"/>
+    <w:link w:val="BalloonText"/>
     <w:uiPriority w:val="99"/>
     <w:semiHidden/>
     <w:rsid w:val="00A90B8A"/>

</xml_diff>